<commit_message>
Final version - Added the left out features
</commit_message>
<xml_diff>
--- a/docu/UPSAssessment_Design.docx
+++ b/docu/UPSAssessment_Design.docx
@@ -31,6 +31,7 @@
           <w:docPartUnique/>
         </w:docPartObj>
       </w:sdtPr>
+      <w:sdtEndPr/>
       <w:sdtContent>
         <w:p>
           <w:pPr>
@@ -1206,8 +1207,6 @@
         <w:fldChar w:fldCharType="separate"/>
       </w:r>
     </w:p>
-    <w:bookmarkStart w:id="0" w:name="_GoBack"/>
-    <w:bookmarkEnd w:id="0"/>
     <w:p>
       <w:pPr>
         <w:pStyle w:val="TableofFigures"/>
@@ -1220,108 +1219,63 @@
           <w:lang w:val="en-IN" w:eastAsia="en-IN"/>
         </w:rPr>
       </w:pPr>
-      <w:r>
-        <w:rPr>
-          <w:rStyle w:val="Hyperlink"/>
-          <w:noProof/>
-        </w:rPr>
-        <w:fldChar w:fldCharType="begin"/>
-      </w:r>
-      <w:r>
-        <w:rPr>
-          <w:rStyle w:val="Hyperlink"/>
-          <w:noProof/>
-        </w:rPr>
-        <w:instrText xml:space="preserve"> </w:instrText>
-      </w:r>
-      <w:r>
-        <w:rPr>
-          <w:noProof/>
-        </w:rPr>
-        <w:instrText>HYPERLINK \l "_Toc55999199"</w:instrText>
-      </w:r>
-      <w:r>
-        <w:rPr>
-          <w:rStyle w:val="Hyperlink"/>
-          <w:noProof/>
-        </w:rPr>
-        <w:instrText xml:space="preserve"> </w:instrText>
-      </w:r>
-      <w:r>
-        <w:rPr>
-          <w:rStyle w:val="Hyperlink"/>
-          <w:noProof/>
-        </w:rPr>
-      </w:r>
-      <w:r>
-        <w:rPr>
-          <w:rStyle w:val="Hyperlink"/>
-          <w:noProof/>
-        </w:rPr>
-        <w:fldChar w:fldCharType="separate"/>
-      </w:r>
-      <w:r>
-        <w:rPr>
-          <w:rStyle w:val="Hyperlink"/>
-          <w:noProof/>
-        </w:rPr>
-        <w:t>Figure 1: MVVM Architecture</w:t>
-      </w:r>
-      <w:r>
-        <w:rPr>
-          <w:noProof/>
-          <w:webHidden/>
-        </w:rPr>
-        <w:tab/>
-      </w:r>
-      <w:r>
-        <w:rPr>
-          <w:noProof/>
-          <w:webHidden/>
-        </w:rPr>
-        <w:fldChar w:fldCharType="begin"/>
-      </w:r>
-      <w:r>
-        <w:rPr>
-          <w:noProof/>
-          <w:webHidden/>
-        </w:rPr>
-        <w:instrText xml:space="preserve"> PAGEREF _Toc55999199 \h </w:instrText>
-      </w:r>
-      <w:r>
-        <w:rPr>
-          <w:noProof/>
-          <w:webHidden/>
-        </w:rPr>
-      </w:r>
-      <w:r>
-        <w:rPr>
-          <w:noProof/>
-          <w:webHidden/>
-        </w:rPr>
-        <w:fldChar w:fldCharType="separate"/>
-      </w:r>
-      <w:r>
-        <w:rPr>
-          <w:noProof/>
-          <w:webHidden/>
-        </w:rPr>
-        <w:t>3</w:t>
-      </w:r>
-      <w:r>
-        <w:rPr>
-          <w:noProof/>
-          <w:webHidden/>
-        </w:rPr>
-        <w:fldChar w:fldCharType="end"/>
-      </w:r>
-      <w:r>
-        <w:rPr>
-          <w:rStyle w:val="Hyperlink"/>
-          <w:noProof/>
-        </w:rPr>
-        <w:fldChar w:fldCharType="end"/>
-      </w:r>
+      <w:hyperlink w:anchor="_Toc55999199" w:history="1">
+        <w:r>
+          <w:rPr>
+            <w:rStyle w:val="Hyperlink"/>
+            <w:noProof/>
+          </w:rPr>
+          <w:t>Figure 1: MVVM Architecture</w:t>
+        </w:r>
+        <w:r>
+          <w:rPr>
+            <w:noProof/>
+            <w:webHidden/>
+          </w:rPr>
+          <w:tab/>
+        </w:r>
+        <w:r>
+          <w:rPr>
+            <w:noProof/>
+            <w:webHidden/>
+          </w:rPr>
+          <w:fldChar w:fldCharType="begin"/>
+        </w:r>
+        <w:r>
+          <w:rPr>
+            <w:noProof/>
+            <w:webHidden/>
+          </w:rPr>
+          <w:instrText xml:space="preserve"> PAGEREF _Toc55999199 \h </w:instrText>
+        </w:r>
+        <w:r>
+          <w:rPr>
+            <w:noProof/>
+            <w:webHidden/>
+          </w:rPr>
+        </w:r>
+        <w:r>
+          <w:rPr>
+            <w:noProof/>
+            <w:webHidden/>
+          </w:rPr>
+          <w:fldChar w:fldCharType="separate"/>
+        </w:r>
+        <w:r>
+          <w:rPr>
+            <w:noProof/>
+            <w:webHidden/>
+          </w:rPr>
+          <w:t>3</w:t>
+        </w:r>
+        <w:r>
+          <w:rPr>
+            <w:noProof/>
+            <w:webHidden/>
+          </w:rPr>
+          <w:fldChar w:fldCharType="end"/>
+        </w:r>
+      </w:hyperlink>
     </w:p>
     <w:p>
       <w:pPr>
@@ -1773,12 +1727,12 @@
       <w:pPr>
         <w:pStyle w:val="Heading1"/>
       </w:pPr>
-      <w:bookmarkStart w:id="1" w:name="_Toc55999024"/>
+      <w:bookmarkStart w:id="0" w:name="_Toc55999024"/>
       <w:r>
         <w:lastRenderedPageBreak/>
         <w:t>Summary</w:t>
       </w:r>
-      <w:bookmarkEnd w:id="1"/>
+      <w:bookmarkEnd w:id="0"/>
     </w:p>
     <w:p/>
     <w:p>
@@ -1846,15 +1800,7 @@
               <w:spacing w:line="240" w:lineRule="auto"/>
             </w:pPr>
             <w:r>
-              <w:t>Model View “</w:t>
-            </w:r>
-            <w:proofErr w:type="spellStart"/>
-            <w:r>
-              <w:t>ViewModel</w:t>
-            </w:r>
-            <w:proofErr w:type="spellEnd"/>
-            <w:r>
-              <w:t>” (MVVM)</w:t>
+              <w:t>Model View “ViewModel” (MVVM)</w:t>
             </w:r>
           </w:p>
         </w:tc>
@@ -2001,13 +1947,8 @@
             <w:pPr>
               <w:spacing w:line="240" w:lineRule="auto"/>
             </w:pPr>
-            <w:proofErr w:type="spellStart"/>
-            <w:r>
-              <w:t>Nuget</w:t>
-            </w:r>
-            <w:proofErr w:type="spellEnd"/>
-            <w:r>
-              <w:t xml:space="preserve"> Packages </w:t>
+            <w:r>
+              <w:t xml:space="preserve">Nuget Packages </w:t>
             </w:r>
           </w:p>
         </w:tc>
@@ -2169,6 +2110,20 @@
         <w:t>I have left out the “Remove” and “Export” functionalities. I have implemented the “Remove” in the model layer, but did not link it to view due to the time constraint</w:t>
       </w:r>
     </w:p>
+    <w:p>
+      <w:pPr>
+        <w:pStyle w:val="ListParagraph"/>
+        <w:numPr>
+          <w:ilvl w:val="0"/>
+          <w:numId w:val="3"/>
+        </w:numPr>
+      </w:pPr>
+      <w:r>
+        <w:t>Viewing the last page if the input is more than the number of pages is not done</w:t>
+      </w:r>
+      <w:bookmarkStart w:id="1" w:name="_GoBack"/>
+      <w:bookmarkEnd w:id="1"/>
+    </w:p>
     <w:p/>
     <w:p>
       <w:pPr>
@@ -2206,13 +2161,8 @@
       <w:pPr>
         <w:jc w:val="both"/>
       </w:pPr>
-      <w:proofErr w:type="spellStart"/>
       <w:r>
-        <w:t>ViewModel</w:t>
-      </w:r>
-      <w:proofErr w:type="spellEnd"/>
-      <w:r>
-        <w:t xml:space="preserve"> − It acts as the link/connection between the Model and View. It reads the data from Model and change them if required to provide what is to be presented in the View</w:t>
+        <w:t>ViewModel − It acts as the link/connection between the Model and View. It reads the data from Model and change them if required to provide what is to be presented in the View</w:t>
       </w:r>
     </w:p>
     <w:p>
@@ -2220,15 +2170,7 @@
         <w:jc w:val="both"/>
       </w:pPr>
       <w:r>
-        <w:t xml:space="preserve">View − It simply holds the formatted data and essentially delegates everything to the </w:t>
-      </w:r>
-      <w:proofErr w:type="spellStart"/>
-      <w:r>
-        <w:t>ViewModel</w:t>
-      </w:r>
-      <w:proofErr w:type="spellEnd"/>
-      <w:r>
-        <w:t>.</w:t>
+        <w:t>View − It simply holds the formatted data and essentially delegates everything to the ViewModel.</w:t>
       </w:r>
     </w:p>
     <w:p>
@@ -2493,27 +2435,7 @@
                                     <w:sz w:val="22"/>
                                     <w:szCs w:val="22"/>
                                   </w:rPr>
-                                  <w:t>+</w:t>
-                                </w:r>
-                                <w:proofErr w:type="spellStart"/>
-                                <w:r>
-                                  <w:rPr>
-                                    <w:rFonts w:asciiTheme="minorHAnsi" w:hAnsiTheme="minorHAnsi" w:cstheme="minorHAnsi"/>
-                                    <w:color w:val="000000"/>
-                                    <w:sz w:val="22"/>
-                                    <w:szCs w:val="22"/>
-                                  </w:rPr>
-                                  <w:t>int</w:t>
-                                </w:r>
-                                <w:proofErr w:type="spellEnd"/>
-                                <w:r>
-                                  <w:rPr>
-                                    <w:rFonts w:asciiTheme="minorHAnsi" w:hAnsiTheme="minorHAnsi" w:cstheme="minorHAnsi"/>
-                                    <w:color w:val="000000"/>
-                                    <w:sz w:val="22"/>
-                                    <w:szCs w:val="22"/>
-                                  </w:rPr>
-                                  <w:t xml:space="preserve"> Id</w:t>
+                                  <w:t>+int Id</w:t>
                                 </w:r>
                               </w:p>
                               <w:p>
@@ -3126,7 +3048,6 @@
                                   </w:rPr>
                                   <w:t xml:space="preserve">+ </w:t>
                                 </w:r>
-                                <w:proofErr w:type="spellStart"/>
                                 <w:r>
                                   <w:rPr>
                                     <w:rFonts w:ascii="Consolas" w:hAnsi="Consolas" w:cs="Consolas"/>
@@ -3136,7 +3057,6 @@
                                   </w:rPr>
                                   <w:t>ConnectionInfo</w:t>
                                 </w:r>
-                                <w:proofErr w:type="spellEnd"/>
                               </w:p>
                               <w:p>
                                 <w:pPr>
@@ -3155,19 +3075,8 @@
                                     <w:sz w:val="19"/>
                                     <w:szCs w:val="19"/>
                                   </w:rPr>
-                                  <w:t>+</w:t>
+                                  <w:t>+AuthenticationInfo</w:t>
                                 </w:r>
-                                <w:proofErr w:type="spellStart"/>
-                                <w:r>
-                                  <w:rPr>
-                                    <w:rFonts w:ascii="Consolas" w:hAnsi="Consolas" w:cs="Consolas"/>
-                                    <w:color w:val="000000"/>
-                                    <w:sz w:val="19"/>
-                                    <w:szCs w:val="19"/>
-                                  </w:rPr>
-                                  <w:t>AuthenticationInfo</w:t>
-                                </w:r>
-                                <w:proofErr w:type="spellEnd"/>
                               </w:p>
                               <w:p>
                                 <w:pPr>
@@ -3233,27 +3142,7 @@
                                     <w:sz w:val="19"/>
                                     <w:szCs w:val="19"/>
                                   </w:rPr>
-                                  <w:t>&lt;</w:t>
-                                </w:r>
-                                <w:proofErr w:type="gramStart"/>
-                                <w:r>
-                                  <w:rPr>
-                                    <w:rFonts w:ascii="Consolas" w:hAnsi="Consolas" w:cs="Consolas"/>
-                                    <w:color w:val="2B91AF"/>
-                                    <w:sz w:val="19"/>
-                                    <w:szCs w:val="19"/>
-                                  </w:rPr>
-                                  <w:t>interface</w:t>
-                                </w:r>
-                                <w:proofErr w:type="gramEnd"/>
-                                <w:r>
-                                  <w:rPr>
-                                    <w:rFonts w:ascii="Consolas" w:hAnsi="Consolas" w:cs="Consolas"/>
-                                    <w:color w:val="2B91AF"/>
-                                    <w:sz w:val="19"/>
-                                    <w:szCs w:val="19"/>
-                                  </w:rPr>
-                                  <w:t>&gt;</w:t>
+                                  <w:t>&lt;interface&gt;</w:t>
                                 </w:r>
                               </w:p>
                               <w:p>
@@ -3267,7 +3156,6 @@
                                     <w:szCs w:val="22"/>
                                   </w:rPr>
                                 </w:pPr>
-                                <w:proofErr w:type="spellStart"/>
                                 <w:r>
                                   <w:rPr>
                                     <w:rFonts w:ascii="Consolas" w:hAnsi="Consolas" w:cs="Consolas"/>
@@ -3277,7 +3165,6 @@
                                   </w:rPr>
                                   <w:t>IConnectionHandler</w:t>
                                 </w:r>
-                                <w:proofErr w:type="spellEnd"/>
                               </w:p>
                             </w:txbxContent>
                           </wps:txbx>
@@ -3456,7 +3343,6 @@
                                   </w:rPr>
                                   <w:t xml:space="preserve">+ </w:t>
                                 </w:r>
-                                <w:proofErr w:type="spellStart"/>
                                 <w:r>
                                   <w:rPr>
                                     <w:rFonts w:ascii="Consolas" w:eastAsia="Times New Roman" w:hAnsi="Consolas" w:cs="Consolas"/>
@@ -3466,7 +3352,6 @@
                                   </w:rPr>
                                   <w:t>NoofRecordsOrPages</w:t>
                                 </w:r>
-                                <w:proofErr w:type="spellEnd"/>
                               </w:p>
                               <w:p>
                                 <w:pPr>
@@ -3529,27 +3414,7 @@
                                     <w:sz w:val="19"/>
                                     <w:szCs w:val="19"/>
                                   </w:rPr>
-                                  <w:t>&lt;</w:t>
-                                </w:r>
-                                <w:proofErr w:type="gramStart"/>
-                                <w:r>
-                                  <w:rPr>
-                                    <w:rFonts w:ascii="Consolas" w:eastAsia="Times New Roman" w:hAnsi="Consolas" w:cs="Consolas"/>
-                                    <w:color w:val="2B91AF"/>
-                                    <w:sz w:val="19"/>
-                                    <w:szCs w:val="19"/>
-                                  </w:rPr>
-                                  <w:t>interface</w:t>
-                                </w:r>
-                                <w:proofErr w:type="gramEnd"/>
-                                <w:r>
-                                  <w:rPr>
-                                    <w:rFonts w:ascii="Consolas" w:eastAsia="Times New Roman" w:hAnsi="Consolas" w:cs="Consolas"/>
-                                    <w:color w:val="2B91AF"/>
-                                    <w:sz w:val="19"/>
-                                    <w:szCs w:val="19"/>
-                                  </w:rPr>
-                                  <w:t>&gt;</w:t>
+                                  <w:t>&lt;interface&gt;</w:t>
                                 </w:r>
                               </w:p>
                               <w:p>
@@ -3558,7 +3423,6 @@
                                   <w:spacing w:before="0" w:beforeAutospacing="0" w:after="160" w:afterAutospacing="0" w:line="252" w:lineRule="auto"/>
                                   <w:jc w:val="center"/>
                                 </w:pPr>
-                                <w:proofErr w:type="spellStart"/>
                                 <w:r>
                                   <w:rPr>
                                     <w:rFonts w:ascii="Consolas" w:hAnsi="Consolas" w:cs="Consolas"/>
@@ -3568,7 +3432,6 @@
                                   </w:rPr>
                                   <w:t>IEmployeeQueryHandler</w:t>
                                 </w:r>
-                                <w:proofErr w:type="spellEnd"/>
                               </w:p>
                             </w:txbxContent>
                           </wps:txbx>
@@ -3623,8 +3486,6 @@
                                 </w:rPr>
                                 <w:t>+</w:t>
                               </w:r>
-                              <w:proofErr w:type="spellStart"/>
-                              <w:proofErr w:type="gramStart"/>
                               <w:r>
                                 <w:rPr>
                                   <w:rFonts w:ascii="Consolas" w:hAnsi="Consolas" w:cs="Consolas"/>
@@ -3632,19 +3493,8 @@
                                   <w:sz w:val="19"/>
                                   <w:szCs w:val="19"/>
                                 </w:rPr>
-                                <w:t>GetEmployeesAsync</w:t>
+                                <w:t>GetEmployeesAsync()</w:t>
                               </w:r>
-                              <w:proofErr w:type="spellEnd"/>
-                              <w:r>
-                                <w:rPr>
-                                  <w:rFonts w:ascii="Consolas" w:hAnsi="Consolas" w:cs="Consolas"/>
-                                  <w:color w:val="000000"/>
-                                  <w:sz w:val="19"/>
-                                  <w:szCs w:val="19"/>
-                                </w:rPr>
-                                <w:t>()</w:t>
-                              </w:r>
-                              <w:proofErr w:type="gramEnd"/>
                             </w:p>
                             <w:p>
                               <w:pPr>
@@ -3664,38 +3514,7 @@
                                   <w:sz w:val="19"/>
                                   <w:szCs w:val="19"/>
                                 </w:rPr>
-                                <w:t>+</w:t>
-                              </w:r>
-                              <w:proofErr w:type="spellStart"/>
-                              <w:proofErr w:type="gramStart"/>
-                              <w:r>
-                                <w:rPr>
-                                  <w:rFonts w:ascii="Consolas" w:hAnsi="Consolas" w:cs="Consolas"/>
-                                  <w:color w:val="000000"/>
-                                  <w:sz w:val="19"/>
-                                  <w:szCs w:val="19"/>
-                                </w:rPr>
-                                <w:t>GetEmployeesByNameAsync</w:t>
-                              </w:r>
-                              <w:proofErr w:type="spellEnd"/>
-                              <w:r>
-                                <w:rPr>
-                                  <w:rFonts w:ascii="Consolas" w:hAnsi="Consolas" w:cs="Consolas"/>
-                                  <w:color w:val="000000"/>
-                                  <w:sz w:val="19"/>
-                                  <w:szCs w:val="19"/>
-                                </w:rPr>
-                                <w:t>(</w:t>
-                              </w:r>
-                              <w:proofErr w:type="gramEnd"/>
-                              <w:r>
-                                <w:rPr>
-                                  <w:rFonts w:ascii="Consolas" w:hAnsi="Consolas" w:cs="Consolas"/>
-                                  <w:color w:val="000000"/>
-                                  <w:sz w:val="19"/>
-                                  <w:szCs w:val="19"/>
-                                </w:rPr>
-                                <w:t>string)</w:t>
+                                <w:t>+GetEmployeesByNameAsync(string)</w:t>
                               </w:r>
                             </w:p>
                             <w:p>
@@ -3710,49 +3529,7 @@
                                   <w:sz w:val="19"/>
                                   <w:szCs w:val="19"/>
                                 </w:rPr>
-                                <w:t>+</w:t>
-                              </w:r>
-                              <w:proofErr w:type="spellStart"/>
-                              <w:proofErr w:type="gramStart"/>
-                              <w:r>
-                                <w:rPr>
-                                  <w:rFonts w:ascii="Consolas" w:hAnsi="Consolas" w:cs="Consolas"/>
-                                  <w:color w:val="000000"/>
-                                  <w:sz w:val="19"/>
-                                  <w:szCs w:val="19"/>
-                                </w:rPr>
-                                <w:t>GetEmployeeById</w:t>
-                              </w:r>
-                              <w:proofErr w:type="spellEnd"/>
-                              <w:r>
-                                <w:rPr>
-                                  <w:rFonts w:ascii="Consolas" w:hAnsi="Consolas" w:cs="Consolas"/>
-                                  <w:color w:val="000000"/>
-                                  <w:sz w:val="19"/>
-                                  <w:szCs w:val="19"/>
-                                </w:rPr>
-                                <w:t>(</w:t>
-                              </w:r>
-                              <w:proofErr w:type="spellStart"/>
-                              <w:proofErr w:type="gramEnd"/>
-                              <w:r>
-                                <w:rPr>
-                                  <w:rFonts w:ascii="Consolas" w:hAnsi="Consolas" w:cs="Consolas"/>
-                                  <w:color w:val="000000"/>
-                                  <w:sz w:val="19"/>
-                                  <w:szCs w:val="19"/>
-                                </w:rPr>
-                                <w:t>int</w:t>
-                              </w:r>
-                              <w:proofErr w:type="spellEnd"/>
-                              <w:r>
-                                <w:rPr>
-                                  <w:rFonts w:ascii="Consolas" w:hAnsi="Consolas" w:cs="Consolas"/>
-                                  <w:color w:val="000000"/>
-                                  <w:sz w:val="19"/>
-                                  <w:szCs w:val="19"/>
-                                </w:rPr>
-                                <w:t>)</w:t>
+                                <w:t>+GetEmployeeById(int)</w:t>
                               </w:r>
                             </w:p>
                             <w:p>
@@ -3884,7 +3661,6 @@
                                   </w:rPr>
                                   <w:t xml:space="preserve">+ </w:t>
                                 </w:r>
-                                <w:proofErr w:type="spellStart"/>
                                 <w:r>
                                   <w:rPr>
                                     <w:rFonts w:ascii="Consolas" w:eastAsia="Times New Roman" w:hAnsi="Consolas" w:cs="Consolas"/>
@@ -3894,7 +3670,6 @@
                                   </w:rPr>
                                   <w:t>NoofRecordsOrPages</w:t>
                                 </w:r>
-                                <w:proofErr w:type="spellEnd"/>
                               </w:p>
                               <w:p>
                                 <w:pPr>
@@ -3957,27 +3732,7 @@
                                     <w:sz w:val="19"/>
                                     <w:szCs w:val="19"/>
                                   </w:rPr>
-                                  <w:t>&lt;</w:t>
-                                </w:r>
-                                <w:proofErr w:type="gramStart"/>
-                                <w:r>
-                                  <w:rPr>
-                                    <w:rFonts w:ascii="Consolas" w:eastAsia="Times New Roman" w:hAnsi="Consolas" w:cs="Consolas"/>
-                                    <w:color w:val="2B91AF"/>
-                                    <w:sz w:val="19"/>
-                                    <w:szCs w:val="19"/>
-                                  </w:rPr>
-                                  <w:t>interface</w:t>
-                                </w:r>
-                                <w:proofErr w:type="gramEnd"/>
-                                <w:r>
-                                  <w:rPr>
-                                    <w:rFonts w:ascii="Consolas" w:eastAsia="Times New Roman" w:hAnsi="Consolas" w:cs="Consolas"/>
-                                    <w:color w:val="2B91AF"/>
-                                    <w:sz w:val="19"/>
-                                    <w:szCs w:val="19"/>
-                                  </w:rPr>
-                                  <w:t>&gt;</w:t>
+                                  <w:t>&lt;interface&gt;</w:t>
                                 </w:r>
                               </w:p>
                               <w:p>
@@ -3986,7 +3741,6 @@
                                   <w:spacing w:before="0" w:beforeAutospacing="0" w:after="160" w:afterAutospacing="0" w:line="252" w:lineRule="auto"/>
                                   <w:jc w:val="center"/>
                                 </w:pPr>
-                                <w:proofErr w:type="spellStart"/>
                                 <w:r>
                                   <w:rPr>
                                     <w:rFonts w:ascii="Consolas" w:hAnsi="Consolas" w:cs="Consolas"/>
@@ -3996,7 +3750,6 @@
                                   </w:rPr>
                                   <w:t>IEmployeeUpdateHandler</w:t>
                                 </w:r>
-                                <w:proofErr w:type="spellEnd"/>
                               </w:p>
                             </w:txbxContent>
                           </wps:txbx>
@@ -4045,7 +3798,6 @@
                                 </w:rPr>
                                 <w:t>+</w:t>
                               </w:r>
-                              <w:proofErr w:type="spellStart"/>
                               <w:r>
                                 <w:rPr>
                                   <w:rFonts w:ascii="Consolas" w:hAnsi="Consolas" w:cs="Consolas"/>
@@ -4055,7 +3807,6 @@
                                 </w:rPr>
                                 <w:t>AddEmployee</w:t>
                               </w:r>
-                              <w:proofErr w:type="spellEnd"/>
                               <w:r>
                                 <w:rPr>
                                   <w:rFonts w:ascii="Consolas" w:eastAsia="Times New Roman" w:hAnsi="Consolas" w:cs="Consolas"/>
@@ -4080,7 +3831,6 @@
                                 </w:rPr>
                                 <w:t>+</w:t>
                               </w:r>
-                              <w:proofErr w:type="spellStart"/>
                               <w:r>
                                 <w:rPr>
                                   <w:rFonts w:ascii="Consolas" w:hAnsi="Consolas" w:cs="Consolas"/>
@@ -4090,7 +3840,6 @@
                                 </w:rPr>
                                 <w:t>RemoveEmployee</w:t>
                               </w:r>
-                              <w:proofErr w:type="spellEnd"/>
                               <w:r>
                                 <w:rPr>
                                   <w:rFonts w:ascii="Consolas" w:eastAsia="Times New Roman" w:hAnsi="Consolas" w:cs="Consolas"/>
@@ -4098,27 +3847,7 @@
                                   <w:sz w:val="19"/>
                                   <w:szCs w:val="19"/>
                                 </w:rPr>
-                                <w:t xml:space="preserve"> (</w:t>
-                              </w:r>
-                              <w:proofErr w:type="spellStart"/>
-                              <w:r>
-                                <w:rPr>
-                                  <w:rFonts w:ascii="Consolas" w:eastAsia="Times New Roman" w:hAnsi="Consolas" w:cs="Consolas"/>
-                                  <w:color w:val="000000"/>
-                                  <w:sz w:val="19"/>
-                                  <w:szCs w:val="19"/>
-                                </w:rPr>
-                                <w:t>int</w:t>
-                              </w:r>
-                              <w:proofErr w:type="spellEnd"/>
-                              <w:r>
-                                <w:rPr>
-                                  <w:rFonts w:ascii="Consolas" w:eastAsia="Times New Roman" w:hAnsi="Consolas" w:cs="Consolas"/>
-                                  <w:color w:val="000000"/>
-                                  <w:sz w:val="19"/>
-                                  <w:szCs w:val="19"/>
-                                </w:rPr>
-                                <w:t>): bool</w:t>
+                                <w:t xml:space="preserve"> (int): bool</w:t>
                               </w:r>
                             </w:p>
                             <w:p>
@@ -4135,7 +3864,6 @@
                                 </w:rPr>
                                 <w:t>+</w:t>
                               </w:r>
-                              <w:proofErr w:type="spellStart"/>
                               <w:r>
                                 <w:rPr>
                                   <w:rFonts w:ascii="Consolas" w:hAnsi="Consolas" w:cs="Consolas"/>
@@ -4145,7 +3873,6 @@
                                 </w:rPr>
                                 <w:t>EditEmployee</w:t>
                               </w:r>
-                              <w:proofErr w:type="spellEnd"/>
                               <w:r>
                                 <w:rPr>
                                   <w:rFonts w:ascii="Consolas" w:eastAsia="Times New Roman" w:hAnsi="Consolas" w:cs="Consolas"/>
@@ -4153,27 +3880,7 @@
                                   <w:sz w:val="19"/>
                                   <w:szCs w:val="19"/>
                                 </w:rPr>
-                                <w:t xml:space="preserve"> (</w:t>
-                              </w:r>
-                              <w:proofErr w:type="spellStart"/>
-                              <w:r>
-                                <w:rPr>
-                                  <w:rFonts w:ascii="Consolas" w:eastAsia="Times New Roman" w:hAnsi="Consolas" w:cs="Consolas"/>
-                                  <w:color w:val="000000"/>
-                                  <w:sz w:val="19"/>
-                                  <w:szCs w:val="19"/>
-                                </w:rPr>
-                                <w:t>int</w:t>
-                              </w:r>
-                              <w:proofErr w:type="spellEnd"/>
-                              <w:r>
-                                <w:rPr>
-                                  <w:rFonts w:ascii="Consolas" w:eastAsia="Times New Roman" w:hAnsi="Consolas" w:cs="Consolas"/>
-                                  <w:color w:val="000000"/>
-                                  <w:sz w:val="19"/>
-                                  <w:szCs w:val="19"/>
-                                </w:rPr>
-                                <w:t>): bool</w:t>
+                                <w:t xml:space="preserve"> (int): bool</w:t>
                               </w:r>
                             </w:p>
                             <w:p>
@@ -5103,15 +4810,7 @@
         <w:jc w:val="both"/>
       </w:pPr>
       <w:r>
-        <w:t>“</w:t>
-      </w:r>
-      <w:proofErr w:type="spellStart"/>
-      <w:r>
-        <w:t>ConnectionAgent</w:t>
-      </w:r>
-      <w:proofErr w:type="spellEnd"/>
-      <w:r>
-        <w:t>” is the singleton class that has connection properties to either web server or database server. Other classes in the system uses this singleton object to retrieve the connection details like “User ID”, “Project URL” and so on.</w:t>
+        <w:t>“ConnectionAgent” is the singleton class that has connection properties to either web server or database server. Other classes in the system uses this singleton object to retrieve the connection details like “User ID”, “Project URL” and so on.</w:t>
       </w:r>
     </w:p>
     <w:p/>
@@ -5251,7 +4950,6 @@
                                   </w:rPr>
                                   <w:t>+</w:t>
                                 </w:r>
-                                <w:proofErr w:type="spellStart"/>
                                 <w:r>
                                   <w:rPr>
                                     <w:rFonts w:ascii="Consolas" w:hAnsi="Consolas" w:cs="Consolas"/>
@@ -5261,7 +4959,6 @@
                                   </w:rPr>
                                   <w:t>ConnectionInfo</w:t>
                                 </w:r>
-                                <w:proofErr w:type="spellEnd"/>
                               </w:p>
                               <w:p>
                                 <w:pPr>
@@ -5281,7 +4978,6 @@
                                   </w:rPr>
                                   <w:t>+</w:t>
                                 </w:r>
-                                <w:proofErr w:type="spellStart"/>
                                 <w:r>
                                   <w:rPr>
                                     <w:rFonts w:ascii="Consolas" w:hAnsi="Consolas" w:cs="Consolas"/>
@@ -5291,37 +4987,6 @@
                                   </w:rPr>
                                   <w:t>AuthenticationInfo</w:t>
                                 </w:r>
-                                <w:proofErr w:type="spellEnd"/>
-                              </w:p>
-                              <w:p>
-                                <w:pPr>
-                                  <w:pStyle w:val="NormalWeb"/>
-                                  <w:spacing w:before="0" w:beforeAutospacing="0" w:after="0" w:afterAutospacing="0"/>
-                                  <w:rPr>
-                                    <w:rFonts w:asciiTheme="minorHAnsi" w:eastAsia="Calibri" w:hAnsiTheme="minorHAnsi" w:cstheme="minorHAnsi"/>
-                                    <w:sz w:val="22"/>
-                                    <w:szCs w:val="22"/>
-                                  </w:rPr>
-                                </w:pPr>
-                                <w:r>
-                                  <w:rPr>
-                                    <w:rFonts w:asciiTheme="minorHAnsi" w:eastAsia="Calibri" w:hAnsiTheme="minorHAnsi" w:cstheme="minorHAnsi"/>
-                                    <w:sz w:val="22"/>
-                                    <w:szCs w:val="22"/>
-                                  </w:rPr>
-                                  <w:t>-</w:t>
-                                </w:r>
-                                <w:proofErr w:type="spellStart"/>
-                                <w:r>
-                                  <w:rPr>
-                                    <w:rFonts w:ascii="Consolas" w:hAnsi="Consolas" w:cs="Consolas"/>
-                                    <w:color w:val="000000"/>
-                                    <w:sz w:val="19"/>
-                                    <w:szCs w:val="19"/>
-                                  </w:rPr>
-                                  <w:t>ConnectionAgentWebServer</w:t>
-                                </w:r>
-                                <w:proofErr w:type="spellEnd"/>
                               </w:p>
                               <w:p>
                                 <w:pPr>
@@ -5348,19 +5013,8 @@
                                     <w:sz w:val="19"/>
                                     <w:szCs w:val="19"/>
                                   </w:rPr>
-                                  <w:t>_</w:t>
+                                  <w:t>ConnectionAgentWebServer</w:t>
                                 </w:r>
-                                <w:proofErr w:type="spellStart"/>
-                                <w:r>
-                                  <w:rPr>
-                                    <w:rFonts w:ascii="Consolas" w:hAnsi="Consolas" w:cs="Consolas"/>
-                                    <w:color w:val="000000"/>
-                                    <w:sz w:val="19"/>
-                                    <w:szCs w:val="19"/>
-                                  </w:rPr>
-                                  <w:t>mutexObject</w:t>
-                                </w:r>
-                                <w:proofErr w:type="spellEnd"/>
                               </w:p>
                               <w:p>
                                 <w:pPr>
@@ -5387,9 +5041,27 @@
                                     <w:sz w:val="19"/>
                                     <w:szCs w:val="19"/>
                                   </w:rPr>
-                                  <w:t>_</w:t>
+                                  <w:t>_mutexObject</w:t>
                                 </w:r>
-                                <w:proofErr w:type="spellStart"/>
+                              </w:p>
+                              <w:p>
+                                <w:pPr>
+                                  <w:pStyle w:val="NormalWeb"/>
+                                  <w:spacing w:before="0" w:beforeAutospacing="0" w:after="0" w:afterAutospacing="0"/>
+                                  <w:rPr>
+                                    <w:rFonts w:asciiTheme="minorHAnsi" w:eastAsia="Calibri" w:hAnsiTheme="minorHAnsi" w:cstheme="minorHAnsi"/>
+                                    <w:sz w:val="22"/>
+                                    <w:szCs w:val="22"/>
+                                  </w:rPr>
+                                </w:pPr>
+                                <w:r>
+                                  <w:rPr>
+                                    <w:rFonts w:asciiTheme="minorHAnsi" w:eastAsia="Calibri" w:hAnsiTheme="minorHAnsi" w:cstheme="minorHAnsi"/>
+                                    <w:sz w:val="22"/>
+                                    <w:szCs w:val="22"/>
+                                  </w:rPr>
+                                  <w:t>-</w:t>
+                                </w:r>
                                 <w:r>
                                   <w:rPr>
                                     <w:rFonts w:ascii="Consolas" w:hAnsi="Consolas" w:cs="Consolas"/>
@@ -5397,9 +5069,8 @@
                                     <w:sz w:val="19"/>
                                     <w:szCs w:val="19"/>
                                   </w:rPr>
-                                  <w:t>connectionHandlerLogger</w:t>
+                                  <w:t>_connectionHandlerLogger</w:t>
                                 </w:r>
-                                <w:proofErr w:type="spellEnd"/>
                               </w:p>
                               <w:p>
                                 <w:pPr>
@@ -5457,7 +5128,6 @@
                                     <w:szCs w:val="22"/>
                                   </w:rPr>
                                 </w:pPr>
-                                <w:proofErr w:type="spellStart"/>
                                 <w:r>
                                   <w:rPr>
                                     <w:rFonts w:asciiTheme="minorHAnsi" w:hAnsiTheme="minorHAnsi" w:cstheme="minorHAnsi"/>
@@ -5465,29 +5135,8 @@
                                     <w:sz w:val="22"/>
                                     <w:szCs w:val="22"/>
                                   </w:rPr>
-                                  <w:t>ConnectionAgent</w:t>
+                                  <w:t>ConnectionAgent: IConnectionHander</w:t>
                                 </w:r>
-                                <w:proofErr w:type="spellEnd"/>
-                                <w:r>
-                                  <w:rPr>
-                                    <w:rFonts w:asciiTheme="minorHAnsi" w:hAnsiTheme="minorHAnsi" w:cstheme="minorHAnsi"/>
-                                    <w:color w:val="000000"/>
-                                    <w:sz w:val="22"/>
-                                    <w:szCs w:val="22"/>
-                                  </w:rPr>
-                                  <w:t xml:space="preserve">: </w:t>
-                                </w:r>
-                                <w:proofErr w:type="spellStart"/>
-                                <w:r>
-                                  <w:rPr>
-                                    <w:rFonts w:asciiTheme="minorHAnsi" w:hAnsiTheme="minorHAnsi" w:cstheme="minorHAnsi"/>
-                                    <w:color w:val="000000"/>
-                                    <w:sz w:val="22"/>
-                                    <w:szCs w:val="22"/>
-                                  </w:rPr>
-                                  <w:t>IConnectionHander</w:t>
-                                </w:r>
-                                <w:proofErr w:type="spellEnd"/>
                               </w:p>
                             </w:txbxContent>
                           </wps:txbx>
@@ -5542,8 +5191,6 @@
                                 </w:rPr>
                                 <w:t>+</w:t>
                               </w:r>
-                              <w:proofErr w:type="spellStart"/>
-                              <w:proofErr w:type="gramStart"/>
                               <w:r>
                                 <w:rPr>
                                   <w:rFonts w:ascii="Consolas" w:hAnsi="Consolas" w:cs="Consolas"/>
@@ -5551,27 +5198,7 @@
                                   <w:sz w:val="19"/>
                                   <w:szCs w:val="19"/>
                                 </w:rPr>
-                                <w:t>GetInstance</w:t>
-                              </w:r>
-                              <w:proofErr w:type="spellEnd"/>
-                              <w:r>
-                                <w:rPr>
-                                  <w:rFonts w:ascii="Consolas" w:hAnsi="Consolas" w:cs="Consolas"/>
-                                  <w:color w:val="000000"/>
-                                  <w:sz w:val="19"/>
-                                  <w:szCs w:val="19"/>
-                                </w:rPr>
-                                <w:t>(</w:t>
-                              </w:r>
-                              <w:proofErr w:type="gramEnd"/>
-                              <w:r>
-                                <w:rPr>
-                                  <w:rFonts w:ascii="Consolas" w:hAnsi="Consolas" w:cs="Consolas"/>
-                                  <w:color w:val="000000"/>
-                                  <w:sz w:val="19"/>
-                                  <w:szCs w:val="19"/>
-                                </w:rPr>
-                                <w:t>string, string</w:t>
+                                <w:t>GetInstance(string, string</w:t>
                               </w:r>
                               <w:r>
                                 <w:rPr>
@@ -5597,7 +5224,6 @@
                                 </w:rPr>
                                 <w:t xml:space="preserve">+ </w:t>
                               </w:r>
-                              <w:proofErr w:type="gramStart"/>
                               <w:r>
                                 <w:rPr>
                                   <w:rFonts w:ascii="Consolas" w:hAnsi="Consolas" w:cs="Consolas"/>
@@ -5605,40 +5231,8 @@
                                   <w:sz w:val="19"/>
                                   <w:szCs w:val="19"/>
                                 </w:rPr>
-                                <w:t>Connect(</w:t>
+                                <w:t>Connect(int):int</w:t>
                               </w:r>
-                              <w:proofErr w:type="spellStart"/>
-                              <w:proofErr w:type="gramEnd"/>
-                              <w:r>
-                                <w:rPr>
-                                  <w:rFonts w:ascii="Consolas" w:hAnsi="Consolas" w:cs="Consolas"/>
-                                  <w:color w:val="000000"/>
-                                  <w:sz w:val="19"/>
-                                  <w:szCs w:val="19"/>
-                                </w:rPr>
-                                <w:t>int</w:t>
-                              </w:r>
-                              <w:proofErr w:type="spellEnd"/>
-                              <w:r>
-                                <w:rPr>
-                                  <w:rFonts w:ascii="Consolas" w:hAnsi="Consolas" w:cs="Consolas"/>
-                                  <w:color w:val="000000"/>
-                                  <w:sz w:val="19"/>
-                                  <w:szCs w:val="19"/>
-                                </w:rPr>
-                                <w:t>):</w:t>
-                              </w:r>
-                              <w:proofErr w:type="spellStart"/>
-                              <w:r>
-                                <w:rPr>
-                                  <w:rFonts w:ascii="Consolas" w:hAnsi="Consolas" w:cs="Consolas"/>
-                                  <w:color w:val="000000"/>
-                                  <w:sz w:val="19"/>
-                                  <w:szCs w:val="19"/>
-                                </w:rPr>
-                                <w:t>int</w:t>
-                              </w:r>
-                              <w:proofErr w:type="spellEnd"/>
                             </w:p>
                           </w:txbxContent>
                         </wps:txbx>
@@ -6184,7 +5778,6 @@
                                 </w:rPr>
                                 <w:t>+</w:t>
                               </w:r>
-                              <w:proofErr w:type="spellStart"/>
                               <w:r>
                                 <w:rPr>
                                   <w:rFonts w:ascii="Consolas" w:hAnsi="Consolas" w:cs="Consolas"/>
@@ -6194,7 +5787,6 @@
                                 </w:rPr>
                                 <w:t>TotalNoOfPages</w:t>
                               </w:r>
-                              <w:proofErr w:type="spellEnd"/>
                             </w:p>
                             <w:p>
                               <w:pPr>
@@ -6214,7 +5806,6 @@
                                 </w:rPr>
                                 <w:t>+</w:t>
                               </w:r>
-                              <w:proofErr w:type="spellStart"/>
                               <w:r>
                                 <w:rPr>
                                   <w:rFonts w:ascii="Consolas" w:hAnsi="Consolas" w:cs="Consolas"/>
@@ -6224,7 +5815,6 @@
                                 </w:rPr>
                                 <w:t>RetrievedEmployees</w:t>
                               </w:r>
-                              <w:proofErr w:type="spellEnd"/>
                             </w:p>
                           </w:txbxContent>
                         </wps:txbx>
@@ -6271,7 +5861,6 @@
                                 <w:spacing w:before="0" w:beforeAutospacing="0" w:after="160" w:afterAutospacing="0" w:line="252" w:lineRule="auto"/>
                                 <w:jc w:val="center"/>
                               </w:pPr>
-                              <w:proofErr w:type="spellStart"/>
                               <w:r>
                                 <w:rPr>
                                   <w:rFonts w:ascii="Consolas" w:hAnsi="Consolas" w:cs="Consolas"/>
@@ -6281,7 +5870,6 @@
                                 </w:rPr>
                                 <w:t>EmplyeeViewModelQuery</w:t>
                               </w:r>
-                              <w:proofErr w:type="spellEnd"/>
                             </w:p>
                             <w:p>
                               <w:pPr>
@@ -6391,7 +5979,6 @@
                                 </w:rPr>
                                 <w:t>+</w:t>
                               </w:r>
-                              <w:proofErr w:type="spellStart"/>
                               <w:r>
                                 <w:rPr>
                                   <w:rFonts w:ascii="Consolas" w:hAnsi="Consolas" w:cs="Consolas"/>
@@ -6401,7 +5988,6 @@
                                 </w:rPr>
                                 <w:t>EmployeeId</w:t>
                               </w:r>
-                              <w:proofErr w:type="spellEnd"/>
                             </w:p>
                             <w:p>
                               <w:pPr>
@@ -6416,7 +6002,6 @@
                                 </w:rPr>
                                 <w:t>+</w:t>
                               </w:r>
-                              <w:proofErr w:type="spellStart"/>
                               <w:r>
                                 <w:rPr>
                                   <w:rFonts w:ascii="Consolas" w:hAnsi="Consolas" w:cs="Consolas"/>
@@ -6426,7 +6011,6 @@
                                 </w:rPr>
                                 <w:t>EmployeeName</w:t>
                               </w:r>
-                              <w:proofErr w:type="spellEnd"/>
                             </w:p>
                             <w:p>
                               <w:pPr>
@@ -6447,7 +6031,6 @@
                                 </w:rPr>
                                 <w:t>+</w:t>
                               </w:r>
-                              <w:proofErr w:type="spellStart"/>
                               <w:r>
                                 <w:rPr>
                                   <w:rFonts w:ascii="Consolas" w:hAnsi="Consolas" w:cs="Consolas"/>
@@ -6457,7 +6040,6 @@
                                 </w:rPr>
                                 <w:t>EmployeeEmail</w:t>
                               </w:r>
-                              <w:proofErr w:type="spellEnd"/>
                             </w:p>
                             <w:p>
                               <w:pPr>
@@ -6477,19 +6059,8 @@
                                   <w:sz w:val="19"/>
                                   <w:szCs w:val="19"/>
                                 </w:rPr>
-                                <w:t>+</w:t>
+                                <w:t>+EmployeeGender</w:t>
                               </w:r>
-                              <w:proofErr w:type="spellStart"/>
-                              <w:r>
-                                <w:rPr>
-                                  <w:rFonts w:ascii="Consolas" w:hAnsi="Consolas" w:cs="Consolas"/>
-                                  <w:color w:val="000000"/>
-                                  <w:sz w:val="19"/>
-                                  <w:szCs w:val="19"/>
-                                </w:rPr>
-                                <w:t>EmployeeGender</w:t>
-                              </w:r>
-                              <w:proofErr w:type="spellEnd"/>
                             </w:p>
                             <w:p>
                               <w:pPr>
@@ -6503,19 +6074,8 @@
                                   <w:sz w:val="19"/>
                                   <w:szCs w:val="19"/>
                                 </w:rPr>
-                                <w:t>+</w:t>
+                                <w:t>+EmployeeStatus</w:t>
                               </w:r>
-                              <w:proofErr w:type="spellStart"/>
-                              <w:r>
-                                <w:rPr>
-                                  <w:rFonts w:ascii="Consolas" w:hAnsi="Consolas" w:cs="Consolas"/>
-                                  <w:color w:val="000000"/>
-                                  <w:sz w:val="19"/>
-                                  <w:szCs w:val="19"/>
-                                </w:rPr>
-                                <w:t>EmployeeStatus</w:t>
-                              </w:r>
-                              <w:proofErr w:type="spellEnd"/>
                             </w:p>
                           </w:txbxContent>
                         </wps:txbx>
@@ -6568,7 +6128,6 @@
                                   <w:szCs w:val="19"/>
                                 </w:rPr>
                               </w:pPr>
-                              <w:proofErr w:type="spellStart"/>
                               <w:r>
                                 <w:rPr>
                                   <w:rFonts w:ascii="Consolas" w:hAnsi="Consolas" w:cs="Consolas"/>
@@ -6576,17 +6135,7 @@
                                   <w:sz w:val="19"/>
                                   <w:szCs w:val="19"/>
                                 </w:rPr>
-                                <w:t>EmployeeViewModelUpdate</w:t>
-                              </w:r>
-                              <w:proofErr w:type="spellEnd"/>
-                              <w:r>
-                                <w:rPr>
-                                  <w:rFonts w:ascii="Consolas" w:hAnsi="Consolas" w:cs="Consolas"/>
-                                  <w:color w:val="2B91AF"/>
-                                  <w:sz w:val="19"/>
-                                  <w:szCs w:val="19"/>
-                                </w:rPr>
-                                <w:t xml:space="preserve"> </w:t>
+                                <w:t xml:space="preserve">EmployeeViewModelUpdate </w:t>
                               </w:r>
                             </w:p>
                             <w:p>
@@ -6608,39 +6157,8 @@
                                   <w:sz w:val="19"/>
                                   <w:szCs w:val="19"/>
                                 </w:rPr>
-                                <w:t xml:space="preserve">: </w:t>
+                                <w:t>: INotifyPropertyChanged, IDataErrorInfo</w:t>
                               </w:r>
-                              <w:proofErr w:type="spellStart"/>
-                              <w:r>
-                                <w:rPr>
-                                  <w:rFonts w:ascii="Consolas" w:hAnsi="Consolas" w:cs="Consolas"/>
-                                  <w:color w:val="000000"/>
-                                  <w:sz w:val="19"/>
-                                  <w:szCs w:val="19"/>
-                                </w:rPr>
-                                <w:t>INotifyPropertyChanged</w:t>
-                              </w:r>
-                              <w:proofErr w:type="spellEnd"/>
-                              <w:r>
-                                <w:rPr>
-                                  <w:rFonts w:ascii="Consolas" w:hAnsi="Consolas" w:cs="Consolas"/>
-                                  <w:color w:val="000000"/>
-                                  <w:sz w:val="19"/>
-                                  <w:szCs w:val="19"/>
-                                </w:rPr>
-                                <w:t xml:space="preserve">, </w:t>
-                              </w:r>
-                              <w:proofErr w:type="spellStart"/>
-                              <w:r>
-                                <w:rPr>
-                                  <w:rFonts w:ascii="Consolas" w:hAnsi="Consolas" w:cs="Consolas"/>
-                                  <w:color w:val="000000"/>
-                                  <w:sz w:val="19"/>
-                                  <w:szCs w:val="19"/>
-                                </w:rPr>
-                                <w:t>IDataErrorInfo</w:t>
-                              </w:r>
-                              <w:proofErr w:type="spellEnd"/>
                             </w:p>
                             <w:p>
                               <w:pPr>
@@ -6693,27 +6211,8 @@
                                   <w:sz w:val="22"/>
                                   <w:szCs w:val="22"/>
                                 </w:rPr>
-                                <w:t>+ &lt;</w:t>
+                                <w:t xml:space="preserve">+ &lt;async&gt; </w:t>
                               </w:r>
-                              <w:proofErr w:type="spellStart"/>
-                              <w:r>
-                                <w:rPr>
-                                  <w:rFonts w:ascii="Calibri" w:eastAsia="Calibri" w:hAnsi="Calibri" w:cs="Calibri"/>
-                                  <w:sz w:val="22"/>
-                                  <w:szCs w:val="22"/>
-                                </w:rPr>
-                                <w:t>async</w:t>
-                              </w:r>
-                              <w:proofErr w:type="spellEnd"/>
-                              <w:r>
-                                <w:rPr>
-                                  <w:rFonts w:ascii="Calibri" w:eastAsia="Calibri" w:hAnsi="Calibri" w:cs="Calibri"/>
-                                  <w:sz w:val="22"/>
-                                  <w:szCs w:val="22"/>
-                                </w:rPr>
-                                <w:t xml:space="preserve">&gt; </w:t>
-                              </w:r>
-                              <w:proofErr w:type="spellStart"/>
                               <w:r>
                                 <w:rPr>
                                   <w:rFonts w:ascii="Consolas" w:hAnsi="Consolas" w:cs="Consolas"/>
@@ -6723,32 +6222,13 @@
                                 </w:rPr>
                                 <w:t>GetEmployeesByPageAsync</w:t>
                               </w:r>
-                              <w:proofErr w:type="spellEnd"/>
                               <w:r>
                                 <w:rPr>
                                   <w:rFonts w:ascii="Calibri" w:eastAsia="Calibri" w:hAnsi="Calibri" w:cs="Calibri"/>
                                   <w:sz w:val="22"/>
                                   <w:szCs w:val="22"/>
                                 </w:rPr>
-                                <w:t xml:space="preserve"> (</w:t>
-                              </w:r>
-                              <w:proofErr w:type="spellStart"/>
-                              <w:r>
-                                <w:rPr>
-                                  <w:rFonts w:ascii="Calibri" w:eastAsia="Calibri" w:hAnsi="Calibri" w:cs="Calibri"/>
-                                  <w:sz w:val="22"/>
-                                  <w:szCs w:val="22"/>
-                                </w:rPr>
-                                <w:t>int</w:t>
-                              </w:r>
-                              <w:proofErr w:type="spellEnd"/>
-                              <w:r>
-                                <w:rPr>
-                                  <w:rFonts w:ascii="Calibri" w:eastAsia="Calibri" w:hAnsi="Calibri" w:cs="Calibri"/>
-                                  <w:sz w:val="22"/>
-                                  <w:szCs w:val="22"/>
-                                </w:rPr>
-                                <w:t>)</w:t>
+                                <w:t xml:space="preserve"> (int)</w:t>
                               </w:r>
                             </w:p>
                             <w:p>
@@ -6762,28 +6242,8 @@
                                   <w:sz w:val="22"/>
                                   <w:szCs w:val="22"/>
                                 </w:rPr>
-                                <w:t>+ &lt;</w:t>
+                                <w:t xml:space="preserve">+ &lt;async&gt;  </w:t>
                               </w:r>
-                              <w:proofErr w:type="spellStart"/>
-                              <w:r>
-                                <w:rPr>
-                                  <w:rFonts w:ascii="Calibri" w:eastAsia="Calibri" w:hAnsi="Calibri" w:cs="Calibri"/>
-                                  <w:sz w:val="22"/>
-                                  <w:szCs w:val="22"/>
-                                </w:rPr>
-                                <w:t>async</w:t>
-                              </w:r>
-                              <w:proofErr w:type="spellEnd"/>
-                              <w:proofErr w:type="gramStart"/>
-                              <w:r>
-                                <w:rPr>
-                                  <w:rFonts w:ascii="Calibri" w:eastAsia="Calibri" w:hAnsi="Calibri" w:cs="Calibri"/>
-                                  <w:sz w:val="22"/>
-                                  <w:szCs w:val="22"/>
-                                </w:rPr>
-                                <w:t xml:space="preserve">&gt;  </w:t>
-                              </w:r>
-                              <w:proofErr w:type="spellStart"/>
                               <w:r>
                                 <w:rPr>
                                   <w:rFonts w:ascii="Consolas" w:hAnsi="Consolas" w:cs="Consolas"/>
@@ -6793,8 +6253,6 @@
                                 </w:rPr>
                                 <w:t>GetEmployeesAsync</w:t>
                               </w:r>
-                              <w:proofErr w:type="spellEnd"/>
-                              <w:proofErr w:type="gramEnd"/>
                               <w:r>
                                 <w:rPr>
                                   <w:rFonts w:ascii="Calibri" w:eastAsia="Calibri" w:hAnsi="Calibri" w:cs="Calibri"/>
@@ -6853,36 +6311,8 @@
                                   <w:sz w:val="22"/>
                                   <w:szCs w:val="22"/>
                                 </w:rPr>
-                                <w:t>&lt;</w:t>
+                                <w:t>&lt;event&gt; PropertyChangedEventHandler</w:t>
                               </w:r>
-                              <w:proofErr w:type="gramStart"/>
-                              <w:r>
-                                <w:rPr>
-                                  <w:rFonts w:ascii="Calibri" w:eastAsia="Calibri" w:hAnsi="Calibri" w:cs="Calibri"/>
-                                  <w:sz w:val="22"/>
-                                  <w:szCs w:val="22"/>
-                                </w:rPr>
-                                <w:t>event</w:t>
-                              </w:r>
-                              <w:proofErr w:type="gramEnd"/>
-                              <w:r>
-                                <w:rPr>
-                                  <w:rFonts w:ascii="Calibri" w:eastAsia="Calibri" w:hAnsi="Calibri" w:cs="Calibri"/>
-                                  <w:sz w:val="22"/>
-                                  <w:szCs w:val="22"/>
-                                </w:rPr>
-                                <w:t xml:space="preserve">&gt; </w:t>
-                              </w:r>
-                              <w:proofErr w:type="spellStart"/>
-                              <w:r>
-                                <w:rPr>
-                                  <w:rFonts w:ascii="Calibri" w:eastAsia="Calibri" w:hAnsi="Calibri" w:cs="Calibri"/>
-                                  <w:sz w:val="22"/>
-                                  <w:szCs w:val="22"/>
-                                </w:rPr>
-                                <w:t>PropertyChangedEventHandler</w:t>
-                              </w:r>
-                              <w:proofErr w:type="spellEnd"/>
                             </w:p>
                             <w:p>
                               <w:pPr>
@@ -6896,38 +6326,7 @@
                                   <w:sz w:val="19"/>
                                   <w:szCs w:val="19"/>
                                 </w:rPr>
-                                <w:t>+</w:t>
-                              </w:r>
-                              <w:proofErr w:type="spellStart"/>
-                              <w:proofErr w:type="gramStart"/>
-                              <w:r>
-                                <w:rPr>
-                                  <w:rFonts w:ascii="Consolas" w:hAnsi="Consolas" w:cs="Consolas"/>
-                                  <w:color w:val="000000"/>
-                                  <w:sz w:val="19"/>
-                                  <w:szCs w:val="19"/>
-                                </w:rPr>
-                                <w:t>UpdateEmployee</w:t>
-                              </w:r>
-                              <w:proofErr w:type="spellEnd"/>
-                              <w:r>
-                                <w:rPr>
-                                  <w:rFonts w:ascii="Consolas" w:hAnsi="Consolas" w:cs="Consolas"/>
-                                  <w:color w:val="000000"/>
-                                  <w:sz w:val="19"/>
-                                  <w:szCs w:val="19"/>
-                                </w:rPr>
-                                <w:t>(</w:t>
-                              </w:r>
-                              <w:proofErr w:type="gramEnd"/>
-                              <w:r>
-                                <w:rPr>
-                                  <w:rFonts w:ascii="Consolas" w:hAnsi="Consolas" w:cs="Consolas"/>
-                                  <w:color w:val="000000"/>
-                                  <w:sz w:val="19"/>
-                                  <w:szCs w:val="19"/>
-                                </w:rPr>
-                                <w:t>): bool</w:t>
+                                <w:t>+UpdateEmployee(): bool</w:t>
                               </w:r>
                             </w:p>
                           </w:txbxContent>
@@ -7767,7 +7166,6 @@
                                     <w:szCs w:val="22"/>
                                   </w:rPr>
                                 </w:pPr>
-                                <w:proofErr w:type="spellStart"/>
                                 <w:r>
                                   <w:rPr>
                                     <w:rFonts w:ascii="Consolas" w:hAnsi="Consolas" w:cs="Consolas"/>
@@ -7777,7 +7175,6 @@
                                   </w:rPr>
                                   <w:t>UpdateEmployeePage</w:t>
                                 </w:r>
-                                <w:proofErr w:type="spellEnd"/>
                               </w:p>
                             </w:txbxContent>
                           </wps:txbx>
@@ -7943,7 +7340,6 @@
                                     <w:szCs w:val="22"/>
                                   </w:rPr>
                                 </w:pPr>
-                                <w:proofErr w:type="spellStart"/>
                                 <w:r>
                                   <w:rPr>
                                     <w:rFonts w:ascii="Consolas" w:hAnsi="Consolas" w:cs="Consolas"/>
@@ -7953,7 +7349,6 @@
                                   </w:rPr>
                                   <w:t>QueryEmployeePage</w:t>
                                 </w:r>
-                                <w:proofErr w:type="spellEnd"/>
                               </w:p>
                             </w:txbxContent>
                           </wps:txbx>
@@ -8281,29 +7676,8 @@
                                     <w:sz w:val="22"/>
                                     <w:szCs w:val="22"/>
                                   </w:rPr>
-                                  <w:t xml:space="preserve">+ </w:t>
+                                  <w:t xml:space="preserve">+ bool </w:t>
                                 </w:r>
-                                <w:proofErr w:type="gramStart"/>
-                                <w:r>
-                                  <w:rPr>
-                                    <w:rFonts w:asciiTheme="minorHAnsi" w:hAnsiTheme="minorHAnsi" w:cstheme="minorHAnsi"/>
-                                    <w:color w:val="000000"/>
-                                    <w:sz w:val="22"/>
-                                    <w:szCs w:val="22"/>
-                                  </w:rPr>
-                                  <w:t>bool</w:t>
-                                </w:r>
-                                <w:proofErr w:type="gramEnd"/>
-                                <w:r>
-                                  <w:rPr>
-                                    <w:rFonts w:asciiTheme="minorHAnsi" w:hAnsiTheme="minorHAnsi" w:cstheme="minorHAnsi"/>
-                                    <w:color w:val="000000"/>
-                                    <w:sz w:val="22"/>
-                                    <w:szCs w:val="22"/>
-                                  </w:rPr>
-                                  <w:t xml:space="preserve"> </w:t>
-                                </w:r>
-                                <w:proofErr w:type="spellStart"/>
                                 <w:r>
                                   <w:rPr>
                                     <w:rFonts w:ascii="Consolas" w:hAnsi="Consolas" w:cs="Consolas"/>
@@ -8313,7 +7687,6 @@
                                   </w:rPr>
                                   <w:t>IsOperationSucceeded</w:t>
                                 </w:r>
-                                <w:proofErr w:type="spellEnd"/>
                               </w:p>
                               <w:p>
                                 <w:pPr>
@@ -8335,7 +7708,6 @@
                                   </w:rPr>
                                   <w:t xml:space="preserve">+ string </w:t>
                                 </w:r>
-                                <w:proofErr w:type="spellStart"/>
                                 <w:r>
                                   <w:rPr>
                                     <w:rFonts w:ascii="Consolas" w:hAnsi="Consolas" w:cs="Consolas"/>
@@ -8345,7 +7717,6 @@
                                   </w:rPr>
                                   <w:t>MessageToShow</w:t>
                                 </w:r>
-                                <w:proofErr w:type="spellEnd"/>
                               </w:p>
                             </w:txbxContent>
                           </wps:txbx>
@@ -8391,7 +7762,6 @@
                                     <w:szCs w:val="22"/>
                                   </w:rPr>
                                 </w:pPr>
-                                <w:proofErr w:type="spellStart"/>
                                 <w:r>
                                   <w:rPr>
                                     <w:rFonts w:ascii="Consolas" w:hAnsi="Consolas" w:cs="Consolas"/>
@@ -8401,7 +7771,6 @@
                                   </w:rPr>
                                   <w:t>MessageToUserEventArgs</w:t>
                                 </w:r>
-                                <w:proofErr w:type="spellEnd"/>
                               </w:p>
                             </w:txbxContent>
                           </wps:txbx>
@@ -8567,7 +7936,6 @@
                                     <w:szCs w:val="22"/>
                                   </w:rPr>
                                 </w:pPr>
-                                <w:proofErr w:type="spellStart"/>
                                 <w:r>
                                   <w:rPr>
                                     <w:rFonts w:ascii="Consolas" w:hAnsi="Consolas" w:cs="Consolas"/>
@@ -8577,7 +7945,6 @@
                                   </w:rPr>
                                   <w:t>EmployeeQueryHandlerWebServer</w:t>
                                 </w:r>
-                                <w:proofErr w:type="spellEnd"/>
                               </w:p>
                             </w:txbxContent>
                           </wps:txbx>
@@ -8732,7 +8099,6 @@
                                   <w:spacing w:before="0" w:beforeAutospacing="0" w:after="160" w:afterAutospacing="0" w:line="252" w:lineRule="auto"/>
                                   <w:jc w:val="center"/>
                                 </w:pPr>
-                                <w:proofErr w:type="spellStart"/>
                                 <w:r>
                                   <w:rPr>
                                     <w:rFonts w:ascii="Consolas" w:hAnsi="Consolas" w:cs="Consolas"/>
@@ -8742,7 +8108,6 @@
                                   </w:rPr>
                                   <w:t>EmployeeUpdateHandlerWebServer</w:t>
                                 </w:r>
-                                <w:proofErr w:type="spellEnd"/>
                               </w:p>
                             </w:txbxContent>
                           </wps:txbx>
@@ -8891,7 +8256,6 @@
                                   <w:spacing w:before="0" w:beforeAutospacing="0" w:after="160" w:afterAutospacing="0" w:line="252" w:lineRule="auto"/>
                                   <w:jc w:val="center"/>
                                 </w:pPr>
-                                <w:proofErr w:type="spellStart"/>
                                 <w:r>
                                   <w:rPr>
                                     <w:rFonts w:ascii="Consolas" w:hAnsi="Consolas" w:cs="Consolas"/>
@@ -8901,7 +8265,6 @@
                                   </w:rPr>
                                   <w:t>IEmployeeUpdateHandler</w:t>
                                 </w:r>
-                                <w:proofErr w:type="spellEnd"/>
                               </w:p>
                             </w:txbxContent>
                           </wps:txbx>
@@ -9136,7 +8499,6 @@
                                   <w:spacing w:before="0" w:beforeAutospacing="0" w:after="160" w:afterAutospacing="0" w:line="252" w:lineRule="auto"/>
                                   <w:jc w:val="center"/>
                                 </w:pPr>
-                                <w:proofErr w:type="spellStart"/>
                                 <w:r>
                                   <w:rPr>
                                     <w:rFonts w:ascii="Calibri" w:eastAsia="Times New Roman" w:hAnsi="Calibri" w:cs="Calibri"/>
@@ -9146,7 +8508,6 @@
                                   </w:rPr>
                                   <w:t>EventArgs</w:t>
                                 </w:r>
-                                <w:proofErr w:type="spellEnd"/>
                               </w:p>
                             </w:txbxContent>
                           </wps:txbx>
@@ -9334,7 +8695,6 @@
                                   <w:ind w:firstLine="720"/>
                                   <w:jc w:val="center"/>
                                 </w:pPr>
-                                <w:proofErr w:type="spellStart"/>
                                 <w:r>
                                   <w:rPr>
                                     <w:rFonts w:ascii="Consolas" w:hAnsi="Consolas" w:cs="Consolas"/>
@@ -9344,7 +8704,6 @@
                                   </w:rPr>
                                   <w:t>IEmployeeQueryHandler</w:t>
                                 </w:r>
-                                <w:proofErr w:type="spellEnd"/>
                               </w:p>
                             </w:txbxContent>
                           </wps:txbx>
@@ -9924,23 +9283,7 @@
         <w:jc w:val="both"/>
       </w:pPr>
       <w:r>
-        <w:t>After successful login, the object of “</w:t>
-      </w:r>
-      <w:proofErr w:type="spellStart"/>
-      <w:r>
-        <w:t>IConnectionHandler</w:t>
-      </w:r>
-      <w:proofErr w:type="spellEnd"/>
-      <w:r>
-        <w:t>” is created as a singleton object in “</w:t>
-      </w:r>
-      <w:proofErr w:type="spellStart"/>
-      <w:r>
-        <w:t>LoginWindow</w:t>
-      </w:r>
-      <w:proofErr w:type="spellEnd"/>
-      <w:r>
-        <w:t>” and injected into other objects in sequence via constructors until it reaches the class where the connection to the database or web server is used.</w:t>
+        <w:t>After successful login, the object of “IConnectionHandler” is created as a singleton object in “LoginWindow” and injected into other objects in sequence via constructors until it reaches the class where the connection to the database or web server is used.</w:t>
       </w:r>
     </w:p>
     <w:p>
@@ -10082,7 +9425,6 @@
                                 <w:r>
                                   <w:t xml:space="preserve"> </w:t>
                                 </w:r>
-                                <w:proofErr w:type="spellStart"/>
                                 <w:r>
                                   <w:rPr>
                                     <w:rFonts w:asciiTheme="minorHAnsi" w:eastAsia="Calibri" w:hAnsiTheme="minorHAnsi" w:cstheme="minorHAnsi"/>
@@ -10091,7 +9433,6 @@
                                   </w:rPr>
                                   <w:t>IConnectionHandler</w:t>
                                 </w:r>
-                                <w:proofErr w:type="spellEnd"/>
                               </w:p>
                               <w:p>
                                 <w:pPr>
@@ -10142,11 +9483,9 @@
                                 <w:pPr>
                                   <w:jc w:val="center"/>
                                 </w:pPr>
-                                <w:proofErr w:type="spellStart"/>
                                 <w:r>
                                   <w:t>LoginWindow</w:t>
                                 </w:r>
-                                <w:proofErr w:type="spellEnd"/>
                               </w:p>
                               <w:p>
                                 <w:pPr>
@@ -10278,18 +9617,8 @@
                                     <w:sz w:val="22"/>
                                     <w:szCs w:val="22"/>
                                   </w:rPr>
-                                  <w:t xml:space="preserve">-  </w:t>
+                                  <w:t>-  IConnectionHandler</w:t>
                                 </w:r>
-                                <w:proofErr w:type="spellStart"/>
-                                <w:r>
-                                  <w:rPr>
-                                    <w:rFonts w:ascii="Calibri" w:eastAsia="Calibri" w:hAnsi="Calibri" w:cs="Calibri"/>
-                                    <w:sz w:val="22"/>
-                                    <w:szCs w:val="22"/>
-                                  </w:rPr>
-                                  <w:t>IConnectionHandler</w:t>
-                                </w:r>
-                                <w:proofErr w:type="spellEnd"/>
                               </w:p>
                               <w:p>
                                 <w:pPr>
@@ -10345,11 +9674,9 @@
                                 <w:pPr>
                                   <w:jc w:val="center"/>
                                 </w:pPr>
-                                <w:proofErr w:type="spellStart"/>
                                 <w:r>
                                   <w:t>EmployeeQueryHandlerWebServer</w:t>
                                 </w:r>
-                                <w:proofErr w:type="spellEnd"/>
                               </w:p>
                               <w:p>
                                 <w:pPr>
@@ -10477,18 +9804,8 @@
                                     <w:sz w:val="22"/>
                                     <w:szCs w:val="22"/>
                                   </w:rPr>
-                                  <w:t xml:space="preserve">-  </w:t>
+                                  <w:t>-  IConnectionHandler</w:t>
                                 </w:r>
-                                <w:proofErr w:type="spellStart"/>
-                                <w:r>
-                                  <w:rPr>
-                                    <w:rFonts w:ascii="Calibri" w:eastAsia="Calibri" w:hAnsi="Calibri" w:cs="Calibri"/>
-                                    <w:sz w:val="22"/>
-                                    <w:szCs w:val="22"/>
-                                  </w:rPr>
-                                  <w:t>IConnectionHandler</w:t>
-                                </w:r>
-                                <w:proofErr w:type="spellEnd"/>
                               </w:p>
                               <w:p>
                                 <w:pPr>
@@ -10555,7 +9872,6 @@
                                     <w:szCs w:val="22"/>
                                   </w:rPr>
                                 </w:pPr>
-                                <w:proofErr w:type="spellStart"/>
                                 <w:r>
                                   <w:rPr>
                                     <w:rFonts w:asciiTheme="minorHAnsi" w:hAnsiTheme="minorHAnsi" w:cstheme="minorHAnsi"/>
@@ -10565,7 +9881,6 @@
                                   </w:rPr>
                                   <w:t>WebApiClient</w:t>
                                 </w:r>
-                                <w:proofErr w:type="spellEnd"/>
                               </w:p>
                               <w:p>
                                 <w:pPr>
@@ -11156,13 +10471,8 @@
         <w:pStyle w:val="Heading3"/>
       </w:pPr>
       <w:bookmarkStart w:id="17" w:name="_Toc55999034"/>
-      <w:proofErr w:type="spellStart"/>
       <w:r>
-        <w:t>Config</w:t>
-      </w:r>
-      <w:proofErr w:type="spellEnd"/>
-      <w:r>
-        <w:t xml:space="preserve"> Folder</w:t>
+        <w:t>Config Folder</w:t>
       </w:r>
       <w:bookmarkEnd w:id="17"/>
     </w:p>
@@ -11230,18 +10540,7 @@
     <w:p/>
     <w:p>
       <w:r>
-        <w:t>Connection configuration is stored in the “</w:t>
-      </w:r>
-      <w:proofErr w:type="spellStart"/>
-      <w:r>
-        <w:t>App.Config</w:t>
-      </w:r>
-      <w:proofErr w:type="spellEnd"/>
-      <w:r>
-        <w:t>” file as shown below.</w:t>
-      </w:r>
-      <w:r>
-        <w:t xml:space="preserve"> This information is mainly used while debugging. Otherwise the credentials are asked in the login screen.</w:t>
+        <w:t>Connection configuration is stored in the “App.Config” file as shown below. This information is mainly used while debugging. Otherwise the credentials are asked in the login screen.</w:t>
       </w:r>
     </w:p>
     <w:p>
@@ -11331,10 +10630,7 @@
         <w:fldChar w:fldCharType="end"/>
       </w:r>
       <w:r>
-        <w:t xml:space="preserve">: </w:t>
-      </w:r>
-      <w:r>
-        <w:t>Application configuration</w:t>
+        <w:t>: Application configuration</w:t>
       </w:r>
       <w:bookmarkEnd w:id="20"/>
     </w:p>
@@ -11737,15 +11033,6 @@
   </w:num>
   <w:num w:numId="2">
     <w:abstractNumId w:val="1"/>
-    <w:lvlOverride w:ilvl="0"/>
-    <w:lvlOverride w:ilvl="1"/>
-    <w:lvlOverride w:ilvl="2"/>
-    <w:lvlOverride w:ilvl="3"/>
-    <w:lvlOverride w:ilvl="4"/>
-    <w:lvlOverride w:ilvl="5"/>
-    <w:lvlOverride w:ilvl="6"/>
-    <w:lvlOverride w:ilvl="7"/>
-    <w:lvlOverride w:ilvl="8"/>
   </w:num>
   <w:num w:numId="3">
     <w:abstractNumId w:val="0"/>

</xml_diff>